<commit_message>
Modified 'Robin Requirements' doc and added new docs. - Added barebones SRS and partially completed Test Plan.
</commit_message>
<xml_diff>
--- a/Documentation/Robin Requirements.docx
+++ b/Documentation/Robin Requirements.docx
@@ -24,12 +24,36 @@
         </w:numPr>
       </w:pPr>
       <w:r>
+        <w:t>Facial Recognition</w:t>
+      </w:r>
+    </w:p>
+    <w:p>
+      <w:pPr>
+        <w:pStyle w:val="ListParagraph"/>
+        <w:numPr>
+          <w:ilvl w:val="1"/>
+          <w:numId w:val="1"/>
+        </w:numPr>
+        <w:rPr>
+          <w:strike/>
+        </w:rPr>
+      </w:pPr>
+      <w:r>
+        <w:rPr>
+          <w:strike/>
+        </w:rPr>
         <w:t>The software must be a</w:t>
       </w:r>
       <w:r>
+        <w:rPr>
+          <w:strike/>
+        </w:rPr>
         <w:t xml:space="preserve">ble to distinguish between users’ faces </w:t>
       </w:r>
       <w:r>
+        <w:rPr>
+          <w:strike/>
+        </w:rPr>
         <w:t>in real time</w:t>
       </w:r>
     </w:p>
@@ -40,8 +64,14 @@
           <w:ilvl w:val="1"/>
           <w:numId w:val="1"/>
         </w:numPr>
-      </w:pPr>
-      <w:r>
+        <w:rPr>
+          <w:strike/>
+        </w:rPr>
+      </w:pPr>
+      <w:r>
+        <w:rPr>
+          <w:strike/>
+        </w:rPr>
         <w:t>The input to the algorithm is the webcam video feed.</w:t>
       </w:r>
     </w:p>
@@ -127,6 +157,18 @@
         </w:numPr>
       </w:pPr>
       <w:r>
+        <w:t>User Interface</w:t>
+      </w:r>
+    </w:p>
+    <w:p>
+      <w:pPr>
+        <w:pStyle w:val="ListParagraph"/>
+        <w:numPr>
+          <w:ilvl w:val="1"/>
+          <w:numId w:val="1"/>
+        </w:numPr>
+      </w:pPr>
+      <w:r>
         <w:t>The user interface must allow each user to “train” the application for facial recognition and to configure his profile for custom behavior.</w:t>
       </w:r>
     </w:p>
@@ -170,6 +212,9 @@
       <w:r>
         <w:t>Facial Recognition</w:t>
       </w:r>
+      <w:r>
+        <w:t xml:space="preserve"> “Interface”</w:t>
+      </w:r>
     </w:p>
     <w:p>
       <w:pPr>
@@ -301,73 +346,64 @@
       <w:r>
         <w:t xml:space="preserve"> file</w:t>
       </w:r>
-    </w:p>
-    <w:p>
-      <w:pPr>
-        <w:pStyle w:val="ListParagraph"/>
-        <w:numPr>
-          <w:ilvl w:val="1"/>
-          <w:numId w:val="2"/>
-        </w:numPr>
-      </w:pPr>
-      <w:r>
-        <w:t xml:space="preserve">Domain of output: Organized, </w:t>
-      </w:r>
-      <w:proofErr w:type="spellStart"/>
-      <w:r>
-        <w:t>parsable</w:t>
-      </w:r>
-      <w:proofErr w:type="spellEnd"/>
-      <w:r>
-        <w:t xml:space="preserve"> configuration data that specify how the user’s profile should be customized.</w:t>
-      </w:r>
-    </w:p>
-    <w:p>
-      <w:pPr>
-        <w:pStyle w:val="ListParagraph"/>
-        <w:numPr>
-          <w:ilvl w:val="1"/>
-          <w:numId w:val="2"/>
-        </w:numPr>
-      </w:pPr>
-      <w:r>
-        <w:t>Accuracy: The configuration should 100% reflect the options and settings desired by the user.</w:t>
-      </w:r>
-    </w:p>
-    <w:p>
-      <w:pPr>
-        <w:pStyle w:val="ListParagraph"/>
-        <w:numPr>
-          <w:ilvl w:val="1"/>
-          <w:numId w:val="2"/>
-        </w:numPr>
-      </w:pPr>
-      <w:r>
-        <w:t>The data will be used each time the user interacts with the application</w:t>
-      </w:r>
-    </w:p>
-    <w:p>
-      <w:pPr>
-        <w:pStyle w:val="ListParagraph"/>
-        <w:numPr>
-          <w:ilvl w:val="1"/>
-          <w:numId w:val="2"/>
-        </w:numPr>
-      </w:pPr>
-      <w:r>
-        <w:t>During normal usage of the application, configuration data should not change. Therefore, there should not be a problem with timing the access of data by other modules.</w:t>
-      </w:r>
-    </w:p>
-    <w:p>
-      <w:pPr>
-        <w:pStyle w:val="ListParagraph"/>
-        <w:numPr>
-          <w:ilvl w:val="1"/>
-          <w:numId w:val="2"/>
-        </w:numPr>
-      </w:pPr>
       <w:bookmarkStart w:id="0" w:name="_GoBack"/>
       <w:bookmarkEnd w:id="0"/>
+    </w:p>
+    <w:p>
+      <w:pPr>
+        <w:pStyle w:val="ListParagraph"/>
+        <w:numPr>
+          <w:ilvl w:val="1"/>
+          <w:numId w:val="2"/>
+        </w:numPr>
+      </w:pPr>
+      <w:r>
+        <w:t xml:space="preserve">Domain of output: Organized, </w:t>
+      </w:r>
+      <w:proofErr w:type="spellStart"/>
+      <w:r>
+        <w:t>parsable</w:t>
+      </w:r>
+      <w:proofErr w:type="spellEnd"/>
+      <w:r>
+        <w:t xml:space="preserve"> configuration data that specify how the user’s profile should be customized.</w:t>
+      </w:r>
+    </w:p>
+    <w:p>
+      <w:pPr>
+        <w:pStyle w:val="ListParagraph"/>
+        <w:numPr>
+          <w:ilvl w:val="1"/>
+          <w:numId w:val="2"/>
+        </w:numPr>
+      </w:pPr>
+      <w:r>
+        <w:t>Accuracy: The configuration should 100% reflect the options and settings desired by the user.</w:t>
+      </w:r>
+    </w:p>
+    <w:p>
+      <w:pPr>
+        <w:pStyle w:val="ListParagraph"/>
+        <w:numPr>
+          <w:ilvl w:val="1"/>
+          <w:numId w:val="2"/>
+        </w:numPr>
+      </w:pPr>
+      <w:r>
+        <w:t>The data will be used each time the user interacts with the application</w:t>
+      </w:r>
+    </w:p>
+    <w:p>
+      <w:pPr>
+        <w:pStyle w:val="ListParagraph"/>
+        <w:numPr>
+          <w:ilvl w:val="1"/>
+          <w:numId w:val="2"/>
+        </w:numPr>
+      </w:pPr>
+      <w:r>
+        <w:t>During normal usage of the application, configuration data should not change. Therefore, there should not be a problem with timing the access of data by other modules.</w:t>
+      </w:r>
     </w:p>
     <w:p/>
     <w:sectPr>

</xml_diff>